<commit_message>
docs/overview/ref.docx: to be like slides
Signed-off-by: Efimov Vasily <real@ispras.ru>
</commit_message>
<xml_diff>
--- a/docs/overview/ref.docx
+++ b/docs/overview/ref.docx
@@ -2,11 +2,14 @@
 <file path=word/document.xml><?xml version="1.0" encoding="utf-8"?>
 <w:document xmlns:ve="http://schemas.openxmlformats.org/markup-compatibility/2006" xmlns:o="urn:schemas-microsoft-com:office:office" xmlns:r="http://schemas.openxmlformats.org/officeDocument/2006/relationships" xmlns:m="http://schemas.openxmlformats.org/officeDocument/2006/math" xmlns:v="urn:schemas-microsoft-com:vml" xmlns:wp="http://schemas.openxmlformats.org/drawingml/2006/wordprocessingDrawing" xmlns:w10="urn:schemas-microsoft-com:office:word" xmlns:w="http://schemas.openxmlformats.org/wordprocessingml/2006/main" xmlns:wne="http://schemas.microsoft.com/office/word/2006/wordml">
   <w:body>
-    <w:p/>
+    <w:p>
+      <w:pPr>
+        <w:pStyle w:val="a4"/>
+      </w:pPr>
+    </w:p>
     <w:sectPr>
-      <w:headerReference w:type="default" r:id="rId8"/>
-      <w:pgSz w:w="12240" w:h="15840"/>
-      <w:pgMar w:top="1134" w:right="850" w:bottom="1134" w:left="1701" w:header="720" w:footer="720" w:gutter="0"/>
+      <w:pgSz w:w="15840" w:h="12240" w:orient="landscape"/>
+      <w:pgMar w:top="567" w:right="1134" w:bottom="567" w:left="1134" w:header="720" w:footer="720" w:gutter="0"/>
       <w:cols w:space="720"/>
       <w:titlePg/>
       <w:docGrid w:linePitch="381"/>
@@ -53,42 +56,6 @@
 </w:footnotes>
 </file>
 
-<file path=word/header1.xml><?xml version="1.0" encoding="utf-8"?>
-<w:hdr xmlns:ve="http://schemas.openxmlformats.org/markup-compatibility/2006" xmlns:o="urn:schemas-microsoft-com:office:office" xmlns:r="http://schemas.openxmlformats.org/officeDocument/2006/relationships" xmlns:m="http://schemas.openxmlformats.org/officeDocument/2006/math" xmlns:v="urn:schemas-microsoft-com:vml" xmlns:wp="http://schemas.openxmlformats.org/drawingml/2006/wordprocessingDrawing" xmlns:w10="urn:schemas-microsoft-com:office:word" xmlns:w="http://schemas.openxmlformats.org/wordprocessingml/2006/main" xmlns:wne="http://schemas.microsoft.com/office/word/2006/wordml">
-  <w:sdt>
-    <w:sdtPr>
-      <w:id w:val="106519720"/>
-      <w:docPartObj>
-        <w:docPartGallery w:val="Page Numbers (Top of Page)"/>
-        <w:docPartUnique/>
-      </w:docPartObj>
-    </w:sdtPr>
-    <w:sdtContent>
-      <w:p>
-        <w:pPr>
-          <w:pStyle w:val="af3"/>
-          <w:ind w:firstLine="0"/>
-          <w:jc w:val="center"/>
-        </w:pPr>
-        <w:fldSimple w:instr=" PAGE   \* MERGEFORMAT ">
-          <w:r>
-            <w:rPr>
-              <w:noProof/>
-            </w:rPr>
-            <w:t>82</w:t>
-          </w:r>
-        </w:fldSimple>
-      </w:p>
-    </w:sdtContent>
-  </w:sdt>
-  <w:p>
-    <w:pPr>
-      <w:pStyle w:val="af3"/>
-    </w:pPr>
-  </w:p>
-</w:hdr>
-</file>
-
 <file path=word/numbering.xml><?xml version="1.0" encoding="utf-8"?>
 <w:numbering xmlns:ve="http://schemas.openxmlformats.org/markup-compatibility/2006" xmlns:o="urn:schemas-microsoft-com:office:office" xmlns:r="http://schemas.openxmlformats.org/officeDocument/2006/relationships" xmlns:m="http://schemas.openxmlformats.org/officeDocument/2006/math" xmlns:v="urn:schemas-microsoft-com:vml" xmlns:wp="http://schemas.openxmlformats.org/drawingml/2006/wordprocessingDrawing" xmlns:w10="urn:schemas-microsoft-com:office:word" xmlns:w="http://schemas.openxmlformats.org/wordprocessingml/2006/main" xmlns:wne="http://schemas.microsoft.com/office/word/2006/wordml">
   <w:abstractNum w:abstractNumId="0">
@@ -842,7 +809,10 @@
     <w:basedOn w:val="a0"/>
     <w:link w:val="1"/>
     <w:qFormat/>
-    <w:rsid w:val="00380A46"/>
+    <w:rsid w:val="0028177D"/>
+    <w:pPr>
+      <w:ind w:firstLine="0"/>
+    </w:pPr>
     <w:rPr>
       <w:rFonts w:cs="Times New Roman"/>
       <w:lang w:val="ru-RU"/>
@@ -853,16 +823,13 @@
     <w:basedOn w:val="a4"/>
     <w:next w:val="a4"/>
     <w:qFormat/>
-    <w:rsid w:val="00380A46"/>
+    <w:rsid w:val="002E14F8"/>
   </w:style>
   <w:style w:type="paragraph" w:customStyle="1" w:styleId="Compact">
     <w:name w:val="Compact"/>
     <w:basedOn w:val="a4"/>
     <w:qFormat/>
     <w:rsid w:val="009921D6"/>
-    <w:pPr>
-      <w:ind w:firstLine="0"/>
-    </w:pPr>
   </w:style>
   <w:style w:type="paragraph" w:styleId="a5">
     <w:name w:val="Title"/>
@@ -1509,7 +1476,7 @@
     <w:name w:val="Основной текст Знак1"/>
     <w:basedOn w:val="a1"/>
     <w:link w:val="a4"/>
-    <w:rsid w:val="00380A46"/>
+    <w:rsid w:val="0028177D"/>
     <w:rPr>
       <w:rFonts w:ascii="Times New Roman" w:hAnsi="Times New Roman" w:cs="Times New Roman"/>
       <w:sz w:val="28"/>

</xml_diff>